<commit_message>
Added nao connection tutorial
</commit_message>
<xml_diff>
--- a/Dokumente/Studienarbeit_Entwurf.docx
+++ b/Dokumente/Studienarbeit_Entwurf.docx
@@ -234,7 +234,7 @@
         <w:pStyle w:val="berschrift1"/>
       </w:pPr>
       <w:bookmarkStart w:id="0" w:name="_Toc509478378"/>
-      <w:bookmarkStart w:id="1" w:name="_Toc1467794"/>
+      <w:bookmarkStart w:id="1" w:name="_Toc1717133"/>
       <w:r>
         <w:lastRenderedPageBreak/>
         <w:t>Sperrvermerk</w:t>
@@ -365,7 +365,7 @@
         <w:pStyle w:val="berschrift1"/>
       </w:pPr>
       <w:bookmarkStart w:id="2" w:name="_Toc509478379"/>
-      <w:bookmarkStart w:id="3" w:name="_Toc1467795"/>
+      <w:bookmarkStart w:id="3" w:name="_Toc1717134"/>
       <w:r>
         <w:lastRenderedPageBreak/>
         <w:t>Eidesstattliche Versicherung</w:t>
@@ -487,7 +487,7 @@
             </w:rPr>
             <w:fldChar w:fldCharType="separate"/>
           </w:r>
-          <w:hyperlink w:anchor="_Toc1467794" w:history="1">
+          <w:hyperlink w:anchor="_Toc1717133" w:history="1">
             <w:r>
               <w:rPr>
                 <w:rStyle w:val="Hyperlink"/>
@@ -514,7 +514,7 @@
                 <w:noProof/>
                 <w:webHidden/>
               </w:rPr>
-              <w:instrText xml:space="preserve"> PAGEREF _Toc1467794 \h </w:instrText>
+              <w:instrText xml:space="preserve"> PAGEREF _Toc1717133 \h </w:instrText>
             </w:r>
             <w:r>
               <w:rPr>
@@ -557,7 +557,7 @@
               <w:lang w:eastAsia="de-DE"/>
             </w:rPr>
           </w:pPr>
-          <w:hyperlink w:anchor="_Toc1467795" w:history="1">
+          <w:hyperlink w:anchor="_Toc1717134" w:history="1">
             <w:r>
               <w:rPr>
                 <w:rStyle w:val="Hyperlink"/>
@@ -584,7 +584,7 @@
                 <w:noProof/>
                 <w:webHidden/>
               </w:rPr>
-              <w:instrText xml:space="preserve"> PAGEREF _Toc1467795 \h </w:instrText>
+              <w:instrText xml:space="preserve"> PAGEREF _Toc1717134 \h </w:instrText>
             </w:r>
             <w:r>
               <w:rPr>
@@ -628,7 +628,7 @@
               <w:lang w:eastAsia="de-DE"/>
             </w:rPr>
           </w:pPr>
-          <w:hyperlink w:anchor="_Toc1467796" w:history="1">
+          <w:hyperlink w:anchor="_Toc1717135" w:history="1">
             <w:r>
               <w:rPr>
                 <w:rStyle w:val="Hyperlink"/>
@@ -670,7 +670,7 @@
                 <w:noProof/>
                 <w:webHidden/>
               </w:rPr>
-              <w:instrText xml:space="preserve"> PAGEREF _Toc1467796 \h </w:instrText>
+              <w:instrText xml:space="preserve"> PAGEREF _Toc1717135 \h </w:instrText>
             </w:r>
             <w:r>
               <w:rPr>
@@ -714,7 +714,7 @@
               <w:lang w:eastAsia="de-DE"/>
             </w:rPr>
           </w:pPr>
-          <w:hyperlink w:anchor="_Toc1467797" w:history="1">
+          <w:hyperlink w:anchor="_Toc1717136" w:history="1">
             <w:r>
               <w:rPr>
                 <w:rStyle w:val="Hyperlink"/>
@@ -756,7 +756,7 @@
                 <w:noProof/>
                 <w:webHidden/>
               </w:rPr>
-              <w:instrText xml:space="preserve"> PAGEREF _Toc1467797 \h </w:instrText>
+              <w:instrText xml:space="preserve"> PAGEREF _Toc1717136 \h </w:instrText>
             </w:r>
             <w:r>
               <w:rPr>
@@ -800,7 +800,7 @@
               <w:lang w:eastAsia="de-DE"/>
             </w:rPr>
           </w:pPr>
-          <w:hyperlink w:anchor="_Toc1467798" w:history="1">
+          <w:hyperlink w:anchor="_Toc1717137" w:history="1">
             <w:r>
               <w:rPr>
                 <w:rStyle w:val="Hyperlink"/>
@@ -842,7 +842,7 @@
                 <w:noProof/>
                 <w:webHidden/>
               </w:rPr>
-              <w:instrText xml:space="preserve"> PAGEREF _Toc1467798 \h </w:instrText>
+              <w:instrText xml:space="preserve"> PAGEREF _Toc1717137 \h </w:instrText>
             </w:r>
             <w:r>
               <w:rPr>
@@ -886,7 +886,7 @@
               <w:lang w:eastAsia="de-DE"/>
             </w:rPr>
           </w:pPr>
-          <w:hyperlink w:anchor="_Toc1467799" w:history="1">
+          <w:hyperlink w:anchor="_Toc1717138" w:history="1">
             <w:r>
               <w:rPr>
                 <w:rStyle w:val="Hyperlink"/>
@@ -928,7 +928,7 @@
                 <w:noProof/>
                 <w:webHidden/>
               </w:rPr>
-              <w:instrText xml:space="preserve"> PAGEREF _Toc1467799 \h </w:instrText>
+              <w:instrText xml:space="preserve"> PAGEREF _Toc1717138 \h </w:instrText>
             </w:r>
             <w:r>
               <w:rPr>
@@ -972,7 +972,7 @@
               <w:lang w:eastAsia="de-DE"/>
             </w:rPr>
           </w:pPr>
-          <w:hyperlink w:anchor="_Toc1467800" w:history="1">
+          <w:hyperlink w:anchor="_Toc1717139" w:history="1">
             <w:r>
               <w:rPr>
                 <w:rStyle w:val="Hyperlink"/>
@@ -1014,7 +1014,7 @@
                 <w:noProof/>
                 <w:webHidden/>
               </w:rPr>
-              <w:instrText xml:space="preserve"> PAGEREF _Toc1467800 \h </w:instrText>
+              <w:instrText xml:space="preserve"> PAGEREF _Toc1717139 \h </w:instrText>
             </w:r>
             <w:r>
               <w:rPr>
@@ -1058,7 +1058,7 @@
               <w:lang w:eastAsia="de-DE"/>
             </w:rPr>
           </w:pPr>
-          <w:hyperlink w:anchor="_Toc1467801" w:history="1">
+          <w:hyperlink w:anchor="_Toc1717140" w:history="1">
             <w:r>
               <w:rPr>
                 <w:rStyle w:val="Hyperlink"/>
@@ -1100,7 +1100,7 @@
                 <w:noProof/>
                 <w:webHidden/>
               </w:rPr>
-              <w:instrText xml:space="preserve"> PAGEREF _Toc1467801 \h </w:instrText>
+              <w:instrText xml:space="preserve"> PAGEREF _Toc1717140 \h </w:instrText>
             </w:r>
             <w:r>
               <w:rPr>
@@ -1144,7 +1144,7 @@
               <w:lang w:eastAsia="de-DE"/>
             </w:rPr>
           </w:pPr>
-          <w:hyperlink w:anchor="_Toc1467802" w:history="1">
+          <w:hyperlink w:anchor="_Toc1717141" w:history="1">
             <w:r>
               <w:rPr>
                 <w:rStyle w:val="Hyperlink"/>
@@ -1186,7 +1186,7 @@
                 <w:noProof/>
                 <w:webHidden/>
               </w:rPr>
-              <w:instrText xml:space="preserve"> PAGEREF _Toc1467802 \h </w:instrText>
+              <w:instrText xml:space="preserve"> PAGEREF _Toc1717141 \h </w:instrText>
             </w:r>
             <w:r>
               <w:rPr>
@@ -1230,7 +1230,7 @@
               <w:lang w:eastAsia="de-DE"/>
             </w:rPr>
           </w:pPr>
-          <w:hyperlink w:anchor="_Toc1467803" w:history="1">
+          <w:hyperlink w:anchor="_Toc1717142" w:history="1">
             <w:r>
               <w:rPr>
                 <w:rStyle w:val="Hyperlink"/>
@@ -1272,7 +1272,7 @@
                 <w:noProof/>
                 <w:webHidden/>
               </w:rPr>
-              <w:instrText xml:space="preserve"> PAGEREF _Toc1467803 \h </w:instrText>
+              <w:instrText xml:space="preserve"> PAGEREF _Toc1717142 \h </w:instrText>
             </w:r>
             <w:r>
               <w:rPr>
@@ -1316,7 +1316,7 @@
               <w:lang w:eastAsia="de-DE"/>
             </w:rPr>
           </w:pPr>
-          <w:hyperlink w:anchor="_Toc1467804" w:history="1">
+          <w:hyperlink w:anchor="_Toc1717143" w:history="1">
             <w:r>
               <w:rPr>
                 <w:rStyle w:val="Hyperlink"/>
@@ -1358,7 +1358,7 @@
                 <w:noProof/>
                 <w:webHidden/>
               </w:rPr>
-              <w:instrText xml:space="preserve"> PAGEREF _Toc1467804 \h </w:instrText>
+              <w:instrText xml:space="preserve"> PAGEREF _Toc1717143 \h </w:instrText>
             </w:r>
             <w:r>
               <w:rPr>
@@ -1402,7 +1402,7 @@
               <w:lang w:eastAsia="de-DE"/>
             </w:rPr>
           </w:pPr>
-          <w:hyperlink w:anchor="_Toc1467805" w:history="1">
+          <w:hyperlink w:anchor="_Toc1717144" w:history="1">
             <w:r>
               <w:rPr>
                 <w:rStyle w:val="Hyperlink"/>
@@ -1444,7 +1444,7 @@
                 <w:noProof/>
                 <w:webHidden/>
               </w:rPr>
-              <w:instrText xml:space="preserve"> PAGEREF _Toc1467805 \h </w:instrText>
+              <w:instrText xml:space="preserve"> PAGEREF _Toc1717144 \h </w:instrText>
             </w:r>
             <w:r>
               <w:rPr>
@@ -1488,7 +1488,7 @@
               <w:lang w:eastAsia="de-DE"/>
             </w:rPr>
           </w:pPr>
-          <w:hyperlink w:anchor="_Toc1467806" w:history="1">
+          <w:hyperlink w:anchor="_Toc1717145" w:history="1">
             <w:r>
               <w:rPr>
                 <w:rStyle w:val="Hyperlink"/>
@@ -1530,7 +1530,7 @@
                 <w:noProof/>
                 <w:webHidden/>
               </w:rPr>
-              <w:instrText xml:space="preserve"> PAGEREF _Toc1467806 \h </w:instrText>
+              <w:instrText xml:space="preserve"> PAGEREF _Toc1717145 \h </w:instrText>
             </w:r>
             <w:r>
               <w:rPr>
@@ -1574,7 +1574,7 @@
               <w:lang w:eastAsia="de-DE"/>
             </w:rPr>
           </w:pPr>
-          <w:hyperlink w:anchor="_Toc1467807" w:history="1">
+          <w:hyperlink w:anchor="_Toc1717146" w:history="1">
             <w:r>
               <w:rPr>
                 <w:rStyle w:val="Hyperlink"/>
@@ -1616,7 +1616,7 @@
                 <w:noProof/>
                 <w:webHidden/>
               </w:rPr>
-              <w:instrText xml:space="preserve"> PAGEREF _Toc1467807 \h </w:instrText>
+              <w:instrText xml:space="preserve"> PAGEREF _Toc1717146 \h </w:instrText>
             </w:r>
             <w:r>
               <w:rPr>
@@ -1660,7 +1660,7 @@
               <w:lang w:eastAsia="de-DE"/>
             </w:rPr>
           </w:pPr>
-          <w:hyperlink w:anchor="_Toc1467808" w:history="1">
+          <w:hyperlink w:anchor="_Toc1717147" w:history="1">
             <w:r>
               <w:rPr>
                 <w:rStyle w:val="Hyperlink"/>
@@ -1702,7 +1702,7 @@
                 <w:noProof/>
                 <w:webHidden/>
               </w:rPr>
-              <w:instrText xml:space="preserve"> PAGEREF _Toc1467808 \h </w:instrText>
+              <w:instrText xml:space="preserve"> PAGEREF _Toc1717147 \h </w:instrText>
             </w:r>
             <w:r>
               <w:rPr>
@@ -1746,7 +1746,7 @@
               <w:lang w:eastAsia="de-DE"/>
             </w:rPr>
           </w:pPr>
-          <w:hyperlink w:anchor="_Toc1467809" w:history="1">
+          <w:hyperlink w:anchor="_Toc1717148" w:history="1">
             <w:r>
               <w:rPr>
                 <w:rStyle w:val="Hyperlink"/>
@@ -1788,7 +1788,7 @@
                 <w:noProof/>
                 <w:webHidden/>
               </w:rPr>
-              <w:instrText xml:space="preserve"> PAGEREF _Toc1467809 \h </w:instrText>
+              <w:instrText xml:space="preserve"> PAGEREF _Toc1717148 \h </w:instrText>
             </w:r>
             <w:r>
               <w:rPr>
@@ -1832,7 +1832,7 @@
               <w:lang w:eastAsia="de-DE"/>
             </w:rPr>
           </w:pPr>
-          <w:hyperlink w:anchor="_Toc1467810" w:history="1">
+          <w:hyperlink w:anchor="_Toc1717149" w:history="1">
             <w:r>
               <w:rPr>
                 <w:rStyle w:val="Hyperlink"/>
@@ -1874,7 +1874,7 @@
                 <w:noProof/>
                 <w:webHidden/>
               </w:rPr>
-              <w:instrText xml:space="preserve"> PAGEREF _Toc1467810 \h </w:instrText>
+              <w:instrText xml:space="preserve"> PAGEREF _Toc1717149 \h </w:instrText>
             </w:r>
             <w:r>
               <w:rPr>
@@ -1894,7 +1894,7 @@
                 <w:noProof/>
                 <w:webHidden/>
               </w:rPr>
-              <w:t>13</w:t>
+              <w:t>12</w:t>
             </w:r>
             <w:r>
               <w:rPr>
@@ -1918,7 +1918,7 @@
               <w:lang w:eastAsia="de-DE"/>
             </w:rPr>
           </w:pPr>
-          <w:hyperlink w:anchor="_Toc1467811" w:history="1">
+          <w:hyperlink w:anchor="_Toc1717150" w:history="1">
             <w:r>
               <w:rPr>
                 <w:rStyle w:val="Hyperlink"/>
@@ -1960,7 +1960,7 @@
                 <w:noProof/>
                 <w:webHidden/>
               </w:rPr>
-              <w:instrText xml:space="preserve"> PAGEREF _Toc1467811 \h </w:instrText>
+              <w:instrText xml:space="preserve"> PAGEREF _Toc1717150 \h </w:instrText>
             </w:r>
             <w:r>
               <w:rPr>
@@ -1980,7 +1980,7 @@
                 <w:noProof/>
                 <w:webHidden/>
               </w:rPr>
-              <w:t>13</w:t>
+              <w:t>14</w:t>
             </w:r>
             <w:r>
               <w:rPr>
@@ -2004,7 +2004,7 @@
               <w:lang w:eastAsia="de-DE"/>
             </w:rPr>
           </w:pPr>
-          <w:hyperlink w:anchor="_Toc1467812" w:history="1">
+          <w:hyperlink w:anchor="_Toc1717151" w:history="1">
             <w:r>
               <w:rPr>
                 <w:rStyle w:val="Hyperlink"/>
@@ -2046,7 +2046,7 @@
                 <w:noProof/>
                 <w:webHidden/>
               </w:rPr>
-              <w:instrText xml:space="preserve"> PAGEREF _Toc1467812 \h </w:instrText>
+              <w:instrText xml:space="preserve"> PAGEREF _Toc1717151 \h </w:instrText>
             </w:r>
             <w:r>
               <w:rPr>
@@ -2066,7 +2066,7 @@
                 <w:noProof/>
                 <w:webHidden/>
               </w:rPr>
-              <w:t>13</w:t>
+              <w:t>14</w:t>
             </w:r>
             <w:r>
               <w:rPr>
@@ -2090,7 +2090,7 @@
               <w:lang w:eastAsia="de-DE"/>
             </w:rPr>
           </w:pPr>
-          <w:hyperlink w:anchor="_Toc1467813" w:history="1">
+          <w:hyperlink w:anchor="_Toc1717152" w:history="1">
             <w:r>
               <w:rPr>
                 <w:rStyle w:val="Hyperlink"/>
@@ -2132,7 +2132,7 @@
                 <w:noProof/>
                 <w:webHidden/>
               </w:rPr>
-              <w:instrText xml:space="preserve"> PAGEREF _Toc1467813 \h </w:instrText>
+              <w:instrText xml:space="preserve"> PAGEREF _Toc1717152 \h </w:instrText>
             </w:r>
             <w:r>
               <w:rPr>
@@ -2152,7 +2152,7 @@
                 <w:noProof/>
                 <w:webHidden/>
               </w:rPr>
-              <w:t>13</w:t>
+              <w:t>14</w:t>
             </w:r>
             <w:r>
               <w:rPr>
@@ -2176,7 +2176,7 @@
               <w:lang w:eastAsia="de-DE"/>
             </w:rPr>
           </w:pPr>
-          <w:hyperlink w:anchor="_Toc1467814" w:history="1">
+          <w:hyperlink w:anchor="_Toc1717153" w:history="1">
             <w:r>
               <w:rPr>
                 <w:rStyle w:val="Hyperlink"/>
@@ -2218,7 +2218,7 @@
                 <w:noProof/>
                 <w:webHidden/>
               </w:rPr>
-              <w:instrText xml:space="preserve"> PAGEREF _Toc1467814 \h </w:instrText>
+              <w:instrText xml:space="preserve"> PAGEREF _Toc1717153 \h </w:instrText>
             </w:r>
             <w:r>
               <w:rPr>
@@ -2238,7 +2238,7 @@
                 <w:noProof/>
                 <w:webHidden/>
               </w:rPr>
-              <w:t>13</w:t>
+              <w:t>14</w:t>
             </w:r>
             <w:r>
               <w:rPr>
@@ -2262,7 +2262,7 @@
               <w:lang w:eastAsia="de-DE"/>
             </w:rPr>
           </w:pPr>
-          <w:hyperlink w:anchor="_Toc1467815" w:history="1">
+          <w:hyperlink w:anchor="_Toc1717154" w:history="1">
             <w:r>
               <w:rPr>
                 <w:rStyle w:val="Hyperlink"/>
@@ -2304,7 +2304,7 @@
                 <w:noProof/>
                 <w:webHidden/>
               </w:rPr>
-              <w:instrText xml:space="preserve"> PAGEREF _Toc1467815 \h </w:instrText>
+              <w:instrText xml:space="preserve"> PAGEREF _Toc1717154 \h </w:instrText>
             </w:r>
             <w:r>
               <w:rPr>
@@ -2324,7 +2324,7 @@
                 <w:noProof/>
                 <w:webHidden/>
               </w:rPr>
-              <w:t>13</w:t>
+              <w:t>14</w:t>
             </w:r>
             <w:r>
               <w:rPr>
@@ -2348,7 +2348,7 @@
               <w:lang w:eastAsia="de-DE"/>
             </w:rPr>
           </w:pPr>
-          <w:hyperlink w:anchor="_Toc1467816" w:history="1">
+          <w:hyperlink w:anchor="_Toc1717155" w:history="1">
             <w:r>
               <w:rPr>
                 <w:rStyle w:val="Hyperlink"/>
@@ -2390,7 +2390,7 @@
                 <w:noProof/>
                 <w:webHidden/>
               </w:rPr>
-              <w:instrText xml:space="preserve"> PAGEREF _Toc1467816 \h </w:instrText>
+              <w:instrText xml:space="preserve"> PAGEREF _Toc1717155 \h </w:instrText>
             </w:r>
             <w:r>
               <w:rPr>
@@ -2410,7 +2410,7 @@
                 <w:noProof/>
                 <w:webHidden/>
               </w:rPr>
-              <w:t>13</w:t>
+              <w:t>14</w:t>
             </w:r>
             <w:r>
               <w:rPr>
@@ -2434,7 +2434,7 @@
               <w:lang w:eastAsia="de-DE"/>
             </w:rPr>
           </w:pPr>
-          <w:hyperlink w:anchor="_Toc1467817" w:history="1">
+          <w:hyperlink w:anchor="_Toc1717156" w:history="1">
             <w:r>
               <w:rPr>
                 <w:rStyle w:val="Hyperlink"/>
@@ -2476,7 +2476,7 @@
                 <w:noProof/>
                 <w:webHidden/>
               </w:rPr>
-              <w:instrText xml:space="preserve"> PAGEREF _Toc1467817 \h </w:instrText>
+              <w:instrText xml:space="preserve"> PAGEREF _Toc1717156 \h </w:instrText>
             </w:r>
             <w:r>
               <w:rPr>
@@ -2496,7 +2496,7 @@
                 <w:noProof/>
                 <w:webHidden/>
               </w:rPr>
-              <w:t>13</w:t>
+              <w:t>14</w:t>
             </w:r>
             <w:r>
               <w:rPr>
@@ -2520,7 +2520,7 @@
               <w:lang w:eastAsia="de-DE"/>
             </w:rPr>
           </w:pPr>
-          <w:hyperlink w:anchor="_Toc1467818" w:history="1">
+          <w:hyperlink w:anchor="_Toc1717157" w:history="1">
             <w:r>
               <w:rPr>
                 <w:rStyle w:val="Hyperlink"/>
@@ -2562,7 +2562,7 @@
                 <w:noProof/>
                 <w:webHidden/>
               </w:rPr>
-              <w:instrText xml:space="preserve"> PAGEREF _Toc1467818 \h </w:instrText>
+              <w:instrText xml:space="preserve"> PAGEREF _Toc1717157 \h </w:instrText>
             </w:r>
             <w:r>
               <w:rPr>
@@ -2582,7 +2582,7 @@
                 <w:noProof/>
                 <w:webHidden/>
               </w:rPr>
-              <w:t>13</w:t>
+              <w:t>14</w:t>
             </w:r>
             <w:r>
               <w:rPr>
@@ -2606,7 +2606,7 @@
               <w:lang w:eastAsia="de-DE"/>
             </w:rPr>
           </w:pPr>
-          <w:hyperlink w:anchor="_Toc1467819" w:history="1">
+          <w:hyperlink w:anchor="_Toc1717158" w:history="1">
             <w:r>
               <w:rPr>
                 <w:rStyle w:val="Hyperlink"/>
@@ -2648,7 +2648,7 @@
                 <w:noProof/>
                 <w:webHidden/>
               </w:rPr>
-              <w:instrText xml:space="preserve"> PAGEREF _Toc1467819 \h </w:instrText>
+              <w:instrText xml:space="preserve"> PAGEREF _Toc1717158 \h </w:instrText>
             </w:r>
             <w:r>
               <w:rPr>
@@ -2668,7 +2668,7 @@
                 <w:noProof/>
                 <w:webHidden/>
               </w:rPr>
-              <w:t>13</w:t>
+              <w:t>14</w:t>
             </w:r>
             <w:r>
               <w:rPr>
@@ -2692,7 +2692,7 @@
               <w:lang w:eastAsia="de-DE"/>
             </w:rPr>
           </w:pPr>
-          <w:hyperlink w:anchor="_Toc1467820" w:history="1">
+          <w:hyperlink w:anchor="_Toc1717159" w:history="1">
             <w:r>
               <w:rPr>
                 <w:rStyle w:val="Hyperlink"/>
@@ -2734,7 +2734,7 @@
                 <w:noProof/>
                 <w:webHidden/>
               </w:rPr>
-              <w:instrText xml:space="preserve"> PAGEREF _Toc1467820 \h </w:instrText>
+              <w:instrText xml:space="preserve"> PAGEREF _Toc1717159 \h </w:instrText>
             </w:r>
             <w:r>
               <w:rPr>
@@ -2754,7 +2754,7 @@
                 <w:noProof/>
                 <w:webHidden/>
               </w:rPr>
-              <w:t>13</w:t>
+              <w:t>14</w:t>
             </w:r>
             <w:r>
               <w:rPr>
@@ -2778,7 +2778,7 @@
               <w:lang w:eastAsia="de-DE"/>
             </w:rPr>
           </w:pPr>
-          <w:hyperlink w:anchor="_Toc1467821" w:history="1">
+          <w:hyperlink w:anchor="_Toc1717160" w:history="1">
             <w:r>
               <w:rPr>
                 <w:rStyle w:val="Hyperlink"/>
@@ -2820,7 +2820,7 @@
                 <w:noProof/>
                 <w:webHidden/>
               </w:rPr>
-              <w:instrText xml:space="preserve"> PAGEREF _Toc1467821 \h </w:instrText>
+              <w:instrText xml:space="preserve"> PAGEREF _Toc1717160 \h </w:instrText>
             </w:r>
             <w:r>
               <w:rPr>
@@ -2840,7 +2840,7 @@
                 <w:noProof/>
                 <w:webHidden/>
               </w:rPr>
-              <w:t>13</w:t>
+              <w:t>14</w:t>
             </w:r>
             <w:r>
               <w:rPr>
@@ -2864,7 +2864,7 @@
               <w:lang w:eastAsia="de-DE"/>
             </w:rPr>
           </w:pPr>
-          <w:hyperlink w:anchor="_Toc1467822" w:history="1">
+          <w:hyperlink w:anchor="_Toc1717161" w:history="1">
             <w:r>
               <w:rPr>
                 <w:rStyle w:val="Hyperlink"/>
@@ -2906,7 +2906,7 @@
                 <w:noProof/>
                 <w:webHidden/>
               </w:rPr>
-              <w:instrText xml:space="preserve"> PAGEREF _Toc1467822 \h </w:instrText>
+              <w:instrText xml:space="preserve"> PAGEREF _Toc1717161 \h </w:instrText>
             </w:r>
             <w:r>
               <w:rPr>
@@ -2926,7 +2926,7 @@
                 <w:noProof/>
                 <w:webHidden/>
               </w:rPr>
-              <w:t>13</w:t>
+              <w:t>14</w:t>
             </w:r>
             <w:r>
               <w:rPr>
@@ -2950,7 +2950,7 @@
               <w:lang w:eastAsia="de-DE"/>
             </w:rPr>
           </w:pPr>
-          <w:hyperlink w:anchor="_Toc1467823" w:history="1">
+          <w:hyperlink w:anchor="_Toc1717162" w:history="1">
             <w:r>
               <w:rPr>
                 <w:rStyle w:val="Hyperlink"/>
@@ -2992,7 +2992,7 @@
                 <w:noProof/>
                 <w:webHidden/>
               </w:rPr>
-              <w:instrText xml:space="preserve"> PAGEREF _Toc1467823 \h </w:instrText>
+              <w:instrText xml:space="preserve"> PAGEREF _Toc1717162 \h </w:instrText>
             </w:r>
             <w:r>
               <w:rPr>
@@ -3012,7 +3012,7 @@
                 <w:noProof/>
                 <w:webHidden/>
               </w:rPr>
-              <w:t>13</w:t>
+              <w:t>14</w:t>
             </w:r>
             <w:r>
               <w:rPr>
@@ -3036,7 +3036,7 @@
               <w:lang w:eastAsia="de-DE"/>
             </w:rPr>
           </w:pPr>
-          <w:hyperlink w:anchor="_Toc1467824" w:history="1">
+          <w:hyperlink w:anchor="_Toc1717163" w:history="1">
             <w:r>
               <w:rPr>
                 <w:rStyle w:val="Hyperlink"/>
@@ -3078,7 +3078,7 @@
                 <w:noProof/>
                 <w:webHidden/>
               </w:rPr>
-              <w:instrText xml:space="preserve"> PAGEREF _Toc1467824 \h </w:instrText>
+              <w:instrText xml:space="preserve"> PAGEREF _Toc1717163 \h </w:instrText>
             </w:r>
             <w:r>
               <w:rPr>
@@ -3098,7 +3098,7 @@
                 <w:noProof/>
                 <w:webHidden/>
               </w:rPr>
-              <w:t>13</w:t>
+              <w:t>14</w:t>
             </w:r>
             <w:r>
               <w:rPr>
@@ -3122,7 +3122,7 @@
               <w:lang w:eastAsia="de-DE"/>
             </w:rPr>
           </w:pPr>
-          <w:hyperlink w:anchor="_Toc1467825" w:history="1">
+          <w:hyperlink w:anchor="_Toc1717164" w:history="1">
             <w:r>
               <w:rPr>
                 <w:rStyle w:val="Hyperlink"/>
@@ -3164,7 +3164,7 @@
                 <w:noProof/>
                 <w:webHidden/>
               </w:rPr>
-              <w:instrText xml:space="preserve"> PAGEREF _Toc1467825 \h </w:instrText>
+              <w:instrText xml:space="preserve"> PAGEREF _Toc1717164 \h </w:instrText>
             </w:r>
             <w:r>
               <w:rPr>
@@ -3184,7 +3184,7 @@
                 <w:noProof/>
                 <w:webHidden/>
               </w:rPr>
-              <w:t>13</w:t>
+              <w:t>14</w:t>
             </w:r>
             <w:r>
               <w:rPr>
@@ -3208,7 +3208,7 @@
               <w:lang w:eastAsia="de-DE"/>
             </w:rPr>
           </w:pPr>
-          <w:hyperlink w:anchor="_Toc1467826" w:history="1">
+          <w:hyperlink w:anchor="_Toc1717165" w:history="1">
             <w:r>
               <w:rPr>
                 <w:rStyle w:val="Hyperlink"/>
@@ -3250,7 +3250,7 @@
                 <w:noProof/>
                 <w:webHidden/>
               </w:rPr>
-              <w:instrText xml:space="preserve"> PAGEREF _Toc1467826 \h </w:instrText>
+              <w:instrText xml:space="preserve"> PAGEREF _Toc1717165 \h </w:instrText>
             </w:r>
             <w:r>
               <w:rPr>
@@ -3270,7 +3270,7 @@
                 <w:noProof/>
                 <w:webHidden/>
               </w:rPr>
-              <w:t>13</w:t>
+              <w:t>14</w:t>
             </w:r>
             <w:r>
               <w:rPr>
@@ -3301,7 +3301,7 @@
           <w:numId w:val="14"/>
         </w:numPr>
       </w:pPr>
-      <w:bookmarkStart w:id="5" w:name="_Toc1467796"/>
+      <w:bookmarkStart w:id="5" w:name="_Toc1717135"/>
       <w:r>
         <w:t>Einführung</w:t>
       </w:r>
@@ -3315,7 +3315,7 @@
           <w:numId w:val="10"/>
         </w:numPr>
       </w:pPr>
-      <w:bookmarkStart w:id="6" w:name="_Toc1467797"/>
+      <w:bookmarkStart w:id="6" w:name="_Toc1717136"/>
       <w:r>
         <w:t>Aufgabenstellung und Zielsetzung</w:t>
       </w:r>
@@ -3326,18 +3326,19 @@
         <w:pStyle w:val="FormatT1000"/>
       </w:pPr>
       <w:r>
-        <w:t xml:space="preserve">Im Rahmen dieser Studienarbeit soll eine Anwendung konzipiert und implementiert werden, </w:t>
+        <w:t xml:space="preserve">Im Rahmen dieser Studienarbeit </w:t>
+      </w:r>
+      <w:r>
+        <w:t>wurde</w:t>
+      </w:r>
+      <w:r>
+        <w:t xml:space="preserve"> eine Anwendung konzipiert und implementiert, </w:t>
       </w:r>
       <w:r>
         <w:t>die es</w:t>
       </w:r>
       <w:r>
-        <w:t xml:space="preserve"> einem menschlichen Benutzer ermö</w:t>
-      </w:r>
-      <w:bookmarkStart w:id="7" w:name="_GoBack"/>
-      <w:bookmarkEnd w:id="7"/>
-      <w:r>
-        <w:t xml:space="preserve">glicht </w:t>
+        <w:t xml:space="preserve"> einem menschlichen Benutzer ermöglicht </w:t>
       </w:r>
       <w:r>
         <w:t>einerseits einen entfernten Roboter fernzusteuern und andererse</w:t>
@@ -3355,7 +3356,16 @@
         <w:t xml:space="preserve">präsent zu sein. </w:t>
       </w:r>
       <w:r>
-        <w:t>Zur Verfügung stehen für die Umsetzung der Studienarbeit ein NAO</w:t>
+        <w:t xml:space="preserve">Für die </w:t>
+      </w:r>
+      <w:r>
+        <w:t xml:space="preserve">Umsetzung der Studienarbeit </w:t>
+      </w:r>
+      <w:r>
+        <w:t xml:space="preserve">standen </w:t>
+      </w:r>
+      <w:r>
+        <w:t>ein NAO</w:t>
       </w:r>
       <w:r>
         <w:t>-</w:t>
@@ -3367,7 +3377,42 @@
         <w:t xml:space="preserve"> Pro</w:t>
       </w:r>
       <w:r>
-        <w:t>. Mit Hilfe dieser Hardware, soll eine virtuelle Umgebung erstellt werden, in welcher der Anwender sich frei bewegen kann. Der Telepräsenzroboter soll hierbei die Wahrnehmung seiner Sensoren an den Operator übertragen. Über die VR-Brille soll es dem Benutzer ermöglicht werden, in die entfernte Umgebung einzutauchen und den Effekt der Immersion zu spüren.</w:t>
+        <w:t xml:space="preserve"> zur Verfügung</w:t>
+      </w:r>
+      <w:r>
+        <w:t>. Mit Hilfe dieser Hardware,</w:t>
+      </w:r>
+      <w:r>
+        <w:t xml:space="preserve"> wurde im Rahmen dieser Studienarbeit </w:t>
+      </w:r>
+      <w:r>
+        <w:t xml:space="preserve">eine virtuelle Umgebung erstellt werden, in welcher der </w:t>
+      </w:r>
+      <w:r>
+        <w:t>Operator</w:t>
+      </w:r>
+      <w:r>
+        <w:t xml:space="preserve"> sich frei bewegen kann. Der Telepräsenzroboter </w:t>
+      </w:r>
+      <w:r>
+        <w:t>überträgt</w:t>
+      </w:r>
+      <w:r>
+        <w:t xml:space="preserve"> hierbei die Wahrnehmung seiner Sensoren an den</w:t>
+      </w:r>
+      <w:r>
+        <w:t xml:space="preserve"> Anwender</w:t>
+      </w:r>
+      <w:r>
+        <w:t>. Über die VR-Brille soll es dem Benutzer ermöglicht werden, in die entfernte Umgebung einzutauchen und den Effekt der Immersion zu spüren.</w:t>
+      </w:r>
+    </w:p>
+    <w:p>
+      <w:pPr>
+        <w:pStyle w:val="FormatT1000"/>
+      </w:pPr>
+      <w:r>
+        <w:t>Dieses Dokument dient dazu, dem Leser einen Überblick über das Thema dieser Studienarbeit zu verschaffen und die Projektdurchführung zu dokumentieren. Dadurch kann ermöglicht werden, dass andere Menschen von dem gewonnenen Wissen profitieren können.</w:t>
       </w:r>
     </w:p>
     <w:p>
@@ -3378,39 +3423,105 @@
           <w:numId w:val="10"/>
         </w:numPr>
       </w:pPr>
-      <w:bookmarkStart w:id="8" w:name="_Toc1467798"/>
+      <w:bookmarkStart w:id="7" w:name="_Toc1717137"/>
       <w:r>
         <w:t>Vorgehensweise</w:t>
       </w:r>
-      <w:bookmarkEnd w:id="8"/>
+      <w:bookmarkEnd w:id="7"/>
     </w:p>
     <w:p>
       <w:pPr>
         <w:pStyle w:val="FormatT1000"/>
       </w:pPr>
       <w:r>
-        <w:t xml:space="preserve">Zur Einarbeit in die Thematik wurden zunächst Informationen über die vorhandene Hardware gesammelt. Anschließend wurden erste Programmierversuche mit dem NAO über die Software </w:t>
+        <w:t>Zur Einarbeit in die Thematik wurden zunächst Informationen über die vorhandene Hardware</w:t>
+      </w:r>
+      <w:r>
+        <w:t xml:space="preserve"> und die Ansteuerung dieser</w:t>
+      </w:r>
+      <w:r>
+        <w:t xml:space="preserve"> gesammelt. Anschließend wurden erste Programmierversuche mit dem NAO über die Software </w:t>
       </w:r>
       <w:proofErr w:type="spellStart"/>
       <w:r>
+        <w:rPr>
+          <w:i/>
+        </w:rPr>
         <w:t>Choreographe</w:t>
       </w:r>
       <w:proofErr w:type="spellEnd"/>
       <w:r>
-        <w:t xml:space="preserve"> gestartet und virtuelle Testumgebungen in der Anwendung Unity erstellt. Diese Testumgebung wurden auf der HTC Vive Pro getestet zur Verifizierung der </w:t>
-      </w:r>
-      <w:r>
-        <w:t>Funktionsweise.</w:t>
-      </w:r>
-      <w:r>
-        <w:t xml:space="preserve"> Die Entwicklung der virtuellen Umgebung und die Ansteuerung des NAO-Roboters wurden anschließend in drei Implementierungsphasen umgesetzt.</w:t>
+        <w:t xml:space="preserve"> gestartet und </w:t>
+      </w:r>
+      <w:r>
+        <w:t xml:space="preserve">eine </w:t>
+      </w:r>
+      <w:r>
+        <w:t xml:space="preserve">virtuelle Testumgebung in der </w:t>
+      </w:r>
+      <w:r>
+        <w:t>Game-Engine</w:t>
+      </w:r>
+      <w:r>
+        <w:t xml:space="preserve"> </w:t>
+      </w:r>
+      <w:r>
+        <w:rPr>
+          <w:i/>
+        </w:rPr>
+        <w:t>Unity</w:t>
+      </w:r>
+      <w:r>
+        <w:t xml:space="preserve"> erstellt. Diese Testumgebung wurd</w:t>
+      </w:r>
+      <w:r>
+        <w:t xml:space="preserve">e </w:t>
+      </w:r>
+      <w:r>
+        <w:t xml:space="preserve">auf der HTC Vive Pro getestet zur Verifizierung der </w:t>
+      </w:r>
+      <w:r>
+        <w:t>Funktionsweise</w:t>
+      </w:r>
+      <w:r>
+        <w:t xml:space="preserve"> der Hardware</w:t>
+      </w:r>
+      <w:r>
+        <w:t>.</w:t>
+      </w:r>
+      <w:r>
+        <w:t xml:space="preserve"> </w:t>
+      </w:r>
+      <w:r>
+        <w:t xml:space="preserve">Nachdem erste Erfahrungen in der Ansteuerung des NAO-Roboters sowie der Erstellung von virtuellen Umgebungen mit Hilfe der Anwendung Unity gemacht wurden, begann die Projektkonzeption. In der Konzeptionsphase wurden Vorstellungen zum Design der virtuellen Umgebung </w:t>
+      </w:r>
+      <w:r>
+        <w:t xml:space="preserve">festgehalten. </w:t>
+      </w:r>
+      <w:r>
+        <w:rPr>
+          <w:color w:val="FF0000"/>
+        </w:rPr>
+        <w:t>ERGÄNZEN!</w:t>
       </w:r>
       <w:r>
         <w:br/>
+      </w:r>
+      <w:r>
+        <w:t>Die Entwicklung der virtuellen Umgebung und die Ansteuerung des NAO-Roboters wurden anschließend in drei Implementierungsphasen umgesetzt.</w:t>
+      </w:r>
+      <w:r>
+        <w:t xml:space="preserve"> </w:t>
+      </w:r>
+      <w:r>
         <w:t xml:space="preserve">Nachdem Grundkenntnisse über die Ansteuerung des NAO-Roboters sowie </w:t>
       </w:r>
       <w:r>
-        <w:t>die Erstellung virtueller Umgebungen gesammelt wurden, konnte die Phase der Konzeption einer virtuellen Umgebung eingeleitet werden. In dieser Phase lag der Fokus auf der Erstellung einer virtuellen Umgebung mit Hilfe der Software Unity für die HTC Vive Pro. Außerdem sollte über vorhandene Schnittstellen eine Verbindung der virtuellen Umgebung mit dem N</w:t>
+        <w:t xml:space="preserve">die Erstellung virtueller Umgebungen gesammelt </w:t>
+      </w:r>
+      <w:r>
+        <w:lastRenderedPageBreak/>
+        <w:t>wurden, konnte die Phase der Konzeption einer virtuellen Umgebung eingeleitet werden. In dieser Phase lag der Fokus auf der Erstellung einer virtuellen Umgebung mit Hilfe der Software Unity für die HTC Vive Pro. Außerdem sollte über vorhandene Schnittstellen eine Verbindung der virtuellen Umgebung mit dem N</w:t>
       </w:r>
       <w:r>
         <w:t>AO</w:t>
@@ -3430,11 +3541,7 @@
         <w:pStyle w:val="FormatT1000"/>
       </w:pPr>
       <w:r>
-        <w:t xml:space="preserve">Die nächste Implementierungsphase hatte den Schwerpunkt, die Telepräsenz umzusetzen. Hierbei sollten das Kamera- sowie Tonsignal des NAO-Roboters an den Anwender über die VR-Brille übertragen werden. Innerhalb der virtuellen Umgebung wird ein Videostream des NAO-Roboters angezeigt, so dass der Operator nachverfolgen kann, welche Aktionen der </w:t>
-      </w:r>
-      <w:r>
-        <w:lastRenderedPageBreak/>
-        <w:t>Roboter ausführt. Über die virtuelle Umgebung kann der Operator dem Roboter Anweisungen geben, wie beispielsweise Winken oder Hinsetzen geben, die der N</w:t>
+        <w:t>Die nächste Implementierungsphase hatte den Schwerpunkt, die Telepräsenz umzusetzen. Hierbei sollten das Kamera- sowie Tonsignal des NAO-Roboters an den Anwender über die VR-Brille übertragen werden. Innerhalb der virtuellen Umgebung wird ein Videostream des NAO-Roboters angezeigt, so dass der Operator nachverfolgen kann, welche Aktionen der Roboter ausführt. Über die virtuelle Umgebung kann der Operator dem Roboter Anweisungen geben, wie beispielsweise Winken oder Hinsetzen geben, die der N</w:t>
       </w:r>
       <w:r>
         <w:t xml:space="preserve">AO </w:t>
@@ -3469,12 +3576,12 @@
           <w:numId w:val="10"/>
         </w:numPr>
       </w:pPr>
-      <w:bookmarkStart w:id="9" w:name="_Toc1467799"/>
+      <w:bookmarkStart w:id="8" w:name="_Toc1717138"/>
       <w:r>
         <w:lastRenderedPageBreak/>
         <w:t>Grundlagen</w:t>
       </w:r>
-      <w:bookmarkEnd w:id="9"/>
+      <w:bookmarkEnd w:id="8"/>
     </w:p>
     <w:p>
       <w:pPr>
@@ -3484,11 +3591,11 @@
           <w:numId w:val="10"/>
         </w:numPr>
       </w:pPr>
-      <w:bookmarkStart w:id="10" w:name="_Toc1467800"/>
+      <w:bookmarkStart w:id="9" w:name="_Toc1717139"/>
       <w:r>
         <w:t>Theoretische Grundlagen</w:t>
       </w:r>
-      <w:bookmarkEnd w:id="10"/>
+      <w:bookmarkEnd w:id="9"/>
     </w:p>
     <w:p>
       <w:pPr>
@@ -3498,36 +3605,41 @@
           <w:numId w:val="10"/>
         </w:numPr>
       </w:pPr>
-      <w:bookmarkStart w:id="11" w:name="_Toc1467801"/>
+      <w:bookmarkStart w:id="10" w:name="_Toc1717140"/>
       <w:r>
         <w:t>Telepräsenz</w:t>
       </w:r>
+      <w:bookmarkEnd w:id="10"/>
+    </w:p>
+    <w:p>
+      <w:pPr>
+        <w:pStyle w:val="FormatT1000"/>
+      </w:pPr>
+      <w:r>
+        <w:t xml:space="preserve">Die Technologien der Telepräsenz im Bereich der Robotik ermöglichen es einem menschlichen Benutzer in </w:t>
+      </w:r>
+      <w:r>
+        <w:t xml:space="preserve">einer </w:t>
+      </w:r>
+      <w:r>
+        <w:t>virtuell erzeugte</w:t>
+      </w:r>
+      <w:r>
+        <w:t>n</w:t>
+      </w:r>
+      <w:r>
+        <w:t>, entfernte</w:t>
+      </w:r>
+      <w:r>
+        <w:t>n</w:t>
+      </w:r>
+      <w:r>
+        <w:t xml:space="preserve"> Umgebung visuell präsent zu sein. Der Anwender kann durch VR-Technologien die künstliche Wirklichkeit realistisch erleben und in diese </w:t>
+      </w:r>
+      <w:bookmarkStart w:id="11" w:name="_GoBack"/>
       <w:bookmarkEnd w:id="11"/>
-    </w:p>
-    <w:p>
-      <w:pPr>
-        <w:pStyle w:val="FormatT1000"/>
-      </w:pPr>
-      <w:r>
-        <w:t xml:space="preserve">Die Technologien der Telepräsenz im Bereich der Robotik ermöglichen es einem menschlichen Benutzer in </w:t>
-      </w:r>
-      <w:r>
-        <w:t xml:space="preserve">einer </w:t>
-      </w:r>
-      <w:r>
-        <w:t>virtuell erzeugte</w:t>
-      </w:r>
-      <w:r>
-        <w:t>n</w:t>
-      </w:r>
-      <w:r>
-        <w:t>, entfernte</w:t>
-      </w:r>
-      <w:r>
-        <w:t>n</w:t>
-      </w:r>
-      <w:r>
-        <w:t xml:space="preserve"> Umgebung visuell präsent zu sein. Der Anwender kann durch VR-Technologien die künstliche Wirklichkeit realistisch erleben und in diese voll eintauchen. Der Roboter und Mensch werden eins, indem die Sensor-Signale des Roboters an den Operator übertragen werden. Über ein Head-</w:t>
+      <w:r>
+        <w:t>voll eintauchen. Der Roboter und Mensch werden eins, indem die Sensor-Signale des Roboters an den Operator übertragen werden. Über ein Head-</w:t>
       </w:r>
       <w:proofErr w:type="spellStart"/>
       <w:r>
@@ -3559,7 +3671,7 @@
           <w:numId w:val="10"/>
         </w:numPr>
       </w:pPr>
-      <w:bookmarkStart w:id="12" w:name="_Toc1467802"/>
+      <w:bookmarkStart w:id="12" w:name="_Toc1717141"/>
       <w:r>
         <w:t>Programmiersprachen</w:t>
       </w:r>
@@ -3573,7 +3685,7 @@
           <w:numId w:val="10"/>
         </w:numPr>
       </w:pPr>
-      <w:bookmarkStart w:id="13" w:name="_Toc1467803"/>
+      <w:bookmarkStart w:id="13" w:name="_Toc1717142"/>
       <w:r>
         <w:t>Robotik</w:t>
       </w:r>
@@ -3590,7 +3702,7 @@
           <w:numId w:val="10"/>
         </w:numPr>
       </w:pPr>
-      <w:bookmarkStart w:id="14" w:name="_Toc1467804"/>
+      <w:bookmarkStart w:id="14" w:name="_Toc1717143"/>
       <w:r>
         <w:t>Virtual Reality</w:t>
       </w:r>
@@ -3743,7 +3855,7 @@
           <w:numId w:val="10"/>
         </w:numPr>
       </w:pPr>
-      <w:bookmarkStart w:id="15" w:name="_Toc1467805"/>
+      <w:bookmarkStart w:id="15" w:name="_Toc1717144"/>
       <w:r>
         <w:lastRenderedPageBreak/>
         <w:t>T</w:t>
@@ -3764,7 +3876,7 @@
           <w:numId w:val="10"/>
         </w:numPr>
       </w:pPr>
-      <w:bookmarkStart w:id="16" w:name="_Toc1467806"/>
+      <w:bookmarkStart w:id="16" w:name="_Toc1717145"/>
       <w:r>
         <w:t>NAO-Roboter</w:t>
       </w:r>
@@ -3904,24 +4016,14 @@
       <w:r>
         <w:t xml:space="preserve">Abbildung </w:t>
       </w:r>
-      <w:r>
-        <w:fldChar w:fldCharType="begin"/>
-      </w:r>
-      <w:r>
-        <w:instrText xml:space="preserve"> SEQ Abbildung \* ARABIC </w:instrText>
-      </w:r>
-      <w:r>
-        <w:fldChar w:fldCharType="separate"/>
-      </w:r>
-      <w:r>
-        <w:rPr>
-          <w:noProof/>
-        </w:rPr>
-        <w:t>1</w:t>
-      </w:r>
-      <w:r>
-        <w:fldChar w:fldCharType="end"/>
-      </w:r>
+      <w:fldSimple w:instr=" SEQ Abbildung \* ARABIC ">
+        <w:r>
+          <w:rPr>
+            <w:noProof/>
+          </w:rPr>
+          <w:t>1</w:t>
+        </w:r>
+      </w:fldSimple>
       <w:r>
         <w:t>: NAO-Roboter</w:t>
       </w:r>
@@ -4003,7 +4105,7 @@
           <w:numId w:val="10"/>
         </w:numPr>
       </w:pPr>
-      <w:bookmarkStart w:id="17" w:name="_Toc1467807"/>
+      <w:bookmarkStart w:id="17" w:name="_Toc1717146"/>
       <w:proofErr w:type="spellStart"/>
       <w:r>
         <w:t>Choreographe</w:t>
@@ -4019,7 +4121,7 @@
           <w:numId w:val="10"/>
         </w:numPr>
       </w:pPr>
-      <w:bookmarkStart w:id="18" w:name="_Toc1467808"/>
+      <w:bookmarkStart w:id="18" w:name="_Toc1717147"/>
       <w:r>
         <w:t>HTC Vive</w:t>
       </w:r>
@@ -4097,24 +4199,14 @@
       <w:r>
         <w:t xml:space="preserve">Abbildung </w:t>
       </w:r>
-      <w:r>
-        <w:fldChar w:fldCharType="begin"/>
-      </w:r>
-      <w:r>
-        <w:instrText xml:space="preserve"> SEQ Abbildung \* ARABIC </w:instrText>
-      </w:r>
-      <w:r>
-        <w:fldChar w:fldCharType="separate"/>
-      </w:r>
-      <w:r>
-        <w:rPr>
-          <w:noProof/>
-        </w:rPr>
-        <w:t>2</w:t>
-      </w:r>
-      <w:r>
-        <w:fldChar w:fldCharType="end"/>
-      </w:r>
+      <w:fldSimple w:instr=" SEQ Abbildung \* ARABIC ">
+        <w:r>
+          <w:rPr>
+            <w:noProof/>
+          </w:rPr>
+          <w:t>2</w:t>
+        </w:r>
+      </w:fldSimple>
       <w:r>
         <w:t>: HTC VIVE Pro</w:t>
       </w:r>
@@ -4138,7 +4230,7 @@
           <w:numId w:val="10"/>
         </w:numPr>
       </w:pPr>
-      <w:bookmarkStart w:id="19" w:name="_Toc1467809"/>
+      <w:bookmarkStart w:id="19" w:name="_Toc1717148"/>
       <w:r>
         <w:lastRenderedPageBreak/>
         <w:t>Unity</w:t>
@@ -4345,24 +4437,14 @@
       <w:r>
         <w:t xml:space="preserve">Abbildung </w:t>
       </w:r>
-      <w:r>
-        <w:fldChar w:fldCharType="begin"/>
-      </w:r>
-      <w:r>
-        <w:instrText xml:space="preserve"> SEQ Abbildung \* ARABIC </w:instrText>
-      </w:r>
-      <w:r>
-        <w:fldChar w:fldCharType="separate"/>
-      </w:r>
-      <w:r>
-        <w:rPr>
-          <w:noProof/>
-        </w:rPr>
-        <w:t>3</w:t>
-      </w:r>
-      <w:r>
-        <w:fldChar w:fldCharType="end"/>
-      </w:r>
+      <w:fldSimple w:instr=" SEQ Abbildung \* ARABIC ">
+        <w:r>
+          <w:rPr>
+            <w:noProof/>
+          </w:rPr>
+          <w:t>3</w:t>
+        </w:r>
+      </w:fldSimple>
       <w:r>
         <w:t>: Benutzeroberfläche Unity</w:t>
       </w:r>
@@ -4524,14 +4606,124 @@
           <w:numId w:val="10"/>
         </w:numPr>
       </w:pPr>
-      <w:bookmarkStart w:id="21" w:name="_Toc1467810"/>
+      <w:bookmarkStart w:id="21" w:name="_Toc1717149"/>
       <w:bookmarkEnd w:id="20"/>
       <w:r>
+        <w:t>Maya</w:t>
+      </w:r>
+      <w:bookmarkEnd w:id="21"/>
+    </w:p>
+    <w:p>
+      <w:pPr>
+        <w:pStyle w:val="FormatT1000"/>
+      </w:pPr>
+      <w:r>
+        <w:t>Maya ist ein Softwareprodukt der Firma Alias, welche am 10. Januar 2006 von Autodesk übernommen wurde. Maya wird für die 3D-Visualisierung und Animation von der Film- und Fernsehindustrie sowie von Computerspiel Herstellern eingesetzt. Das Erstellen von 3D-Modellen wird auch in der Industrie, Architektur und Forschung eingesetzt. Maya zählt zu den bekanntesten Softwareprodukten aus dem Bereich 3D-Modellierung, Computeranimation und Rendering.</w:t>
+      </w:r>
+    </w:p>
+    <w:p>
+      <w:pPr>
+        <w:pStyle w:val="FormatT1000"/>
+      </w:pPr>
+      <w:r>
+        <w:t>Die Software bietet unter anderem folgenden Funktionsumfang:</w:t>
+      </w:r>
+    </w:p>
+    <w:p>
+      <w:pPr>
+        <w:pStyle w:val="FormatT1000"/>
+      </w:pPr>
+      <w:r>
+        <w:t>Erweiterung von Maya durch die Interne Steuerungssprache MEL (Maya Embedded Language). MEL ist eine Skriptsprache und ermöglicht neben der Automatisierung bestimmter Aufgaben und der Umgestaltung des Editors weitere Anpassungen. Durch MEL wird die gesamte GUI gesteuert, eine Anpassung dieser über die C++ API ist nicht möglich. Beide überschneiden sich nicht, sondern ergänzen sich gegenseitig in ihrem Funktionsumfang.</w:t>
+      </w:r>
+    </w:p>
+    <w:p>
+      <w:pPr>
+        <w:pStyle w:val="FormatT1000"/>
+      </w:pPr>
+      <w:r>
         <w:lastRenderedPageBreak/>
-        <w:t>Maya</w:t>
-      </w:r>
-      <w:bookmarkEnd w:id="21"/>
-    </w:p>
+        <w:t>Neben MEL wird seit Version 8.5 auch die Programmiersprache Python unterstützt. Maya liefert hierzu einen eigenen Interpreter mit. Durch die Skriptsprache Python können Plugins und Skripte zur Funktionserweiterung von Maya entwickelt werden. Durch die Verwendung von Python ist es gestattet, weitere Bibliotheken einzubinden und dadurch auf weitere Funktionen zuzugreifen. Dadurch kann Python als Schnittstelle zu anderen operativen Systemen genutzt werden.</w:t>
+      </w:r>
+    </w:p>
+    <w:p>
+      <w:pPr>
+        <w:pStyle w:val="FormatT1000"/>
+      </w:pPr>
+      <w:r>
+        <w:t xml:space="preserve">Der modulare Aufbau von Maya ermöglicht die Integrität und freie Wahl vielzähliger Funktionen. Durch das Modul </w:t>
+      </w:r>
+      <w:r>
+        <w:rPr>
+          <w:i/>
+        </w:rPr>
+        <w:t xml:space="preserve">Maya </w:t>
+      </w:r>
+      <w:proofErr w:type="spellStart"/>
+      <w:r>
+        <w:rPr>
+          <w:i/>
+        </w:rPr>
+        <w:t>Fur</w:t>
+      </w:r>
+      <w:proofErr w:type="spellEnd"/>
+      <w:r>
+        <w:t xml:space="preserve"> lassen sich zum Beispiel realistisch aussehendes Fell, Haarflächen oder Gras darstellen. Die Simulation von Flüssigkeiten oder Gasen kann über das Modul Maya Fluids bewerkstelligt werden. Mit Maya Fluids lässt sich allerdings kein Wasser simulieren. Ein weiteres von Modul ist z.B. Maya Cloth, mit dem Kleidungsstücke und Stoff simuliert werden kann.</w:t>
+      </w:r>
+    </w:p>
+    <w:p>
+      <w:pPr>
+        <w:pStyle w:val="FormatT1000"/>
+      </w:pPr>
+      <w:r>
+        <w:t xml:space="preserve">Das Rendering in Maya kann durch die Wahl verschiedener, implementierter Renderer angepasst werden. </w:t>
+      </w:r>
+      <w:proofErr w:type="gramStart"/>
+      <w:r>
+        <w:t>Der native Renderer</w:t>
+      </w:r>
+      <w:proofErr w:type="gramEnd"/>
+      <w:r>
+        <w:t xml:space="preserve"> von Maya heißt Maya Software und ist für die Berechnung aller Objekte zuständig. Maya liefert damit einen qualitativ hochwertigen Renderer, der vergleichsweise langsamer arbeitet und nicht immer physikalisch korrekt ist. Des Weiteren gibt es einen hardwarebasierten Renderer: Maya Hardware. Er ermöglich die Einbindung der 3D-Grafikkarte in den Rendering Prozess. Die Berechnung erheblich schneller, wird jedoch von Hardware</w:t>
+      </w:r>
+      <w:r>
+        <w:softHyphen/>
+        <w:t xml:space="preserve">limitierungen eingeschränkt, wodurch z.B. die Texturgröße begrenz wird. Der aus einem deutschen Entwicklerstudio stammende Renderer Mental Ray wird ebenfalls unterstützt. Dieser ermöglicht die annähernd physikalische Darstellung von Beleuchtung, Tiefen- und Bewegungsunschärfe und die Verwendung von Ray Tracing. Ein weiterer Renderer unterstützt Vektor Rendering, der meistens für das Erstellen von Webanimationen mit Flash genutzt wird. Seit 2017 ist der Renderer Arnold in Maya integriert und liefert bessere Ergebnisse für Ray Tracing, </w:t>
+      </w:r>
+      <w:proofErr w:type="spellStart"/>
+      <w:r>
+        <w:t>Fur</w:t>
+      </w:r>
+      <w:proofErr w:type="spellEnd"/>
+      <w:r>
+        <w:t>-Rendering sowie Bewegungsunschärfe und Volumenrendering.</w:t>
+      </w:r>
+    </w:p>
+    <w:p>
+      <w:pPr>
+        <w:pStyle w:val="FormatT1000"/>
+      </w:pPr>
+      <w:r>
+        <w:t xml:space="preserve">Es gibt einige bekannte Filme, die mithilfe von Maya erstellt wurden. Diese sind unter anderem </w:t>
+      </w:r>
+      <w:proofErr w:type="gramStart"/>
+      <w:r>
+        <w:t>Findet</w:t>
+      </w:r>
+      <w:proofErr w:type="gramEnd"/>
+      <w:r>
+        <w:t xml:space="preserve"> Nemo, Shrek. Maya wird auch zur Berechnung von Fantasy Figuren in realen Filmaufnahmen verwendet, wie z.B. das Geschöpf Gollum </w:t>
+      </w:r>
+      <w:proofErr w:type="gramStart"/>
+      <w:r>
+        <w:t>bei Herr</w:t>
+      </w:r>
+      <w:proofErr w:type="gramEnd"/>
+      <w:r>
+        <w:t xml:space="preserve"> der Ringe.</w:t>
+      </w:r>
+    </w:p>
+    <w:p/>
     <w:p>
       <w:pPr>
         <w:pStyle w:val="berschrift1"/>
@@ -4540,8 +4732,9 @@
           <w:numId w:val="10"/>
         </w:numPr>
       </w:pPr>
-      <w:bookmarkStart w:id="22" w:name="_Toc1467811"/>
-      <w:r>
+      <w:bookmarkStart w:id="22" w:name="_Toc1717150"/>
+      <w:r>
+        <w:lastRenderedPageBreak/>
         <w:t>Entwurf</w:t>
       </w:r>
       <w:bookmarkEnd w:id="22"/>
@@ -4554,7 +4747,7 @@
           <w:numId w:val="10"/>
         </w:numPr>
       </w:pPr>
-      <w:bookmarkStart w:id="23" w:name="_Toc1467812"/>
+      <w:bookmarkStart w:id="23" w:name="_Toc1717151"/>
       <w:r>
         <w:t>Theoretische Vorgehensweise</w:t>
       </w:r>
@@ -4568,7 +4761,7 @@
           <w:numId w:val="10"/>
         </w:numPr>
       </w:pPr>
-      <w:bookmarkStart w:id="24" w:name="_Toc1467813"/>
+      <w:bookmarkStart w:id="24" w:name="_Toc1717152"/>
       <w:r>
         <w:t>Anforderungsanalyse</w:t>
       </w:r>
@@ -4582,7 +4775,7 @@
           <w:numId w:val="10"/>
         </w:numPr>
       </w:pPr>
-      <w:bookmarkStart w:id="25" w:name="_Toc1467814"/>
+      <w:bookmarkStart w:id="25" w:name="_Toc1717153"/>
       <w:r>
         <w:t>Geplantes Vorgehen</w:t>
       </w:r>
@@ -4596,7 +4789,7 @@
           <w:numId w:val="10"/>
         </w:numPr>
       </w:pPr>
-      <w:bookmarkStart w:id="26" w:name="_Toc1467815"/>
+      <w:bookmarkStart w:id="26" w:name="_Toc1717154"/>
       <w:r>
         <w:t>Konzeption</w:t>
       </w:r>
@@ -4610,7 +4803,7 @@
           <w:numId w:val="10"/>
         </w:numPr>
       </w:pPr>
-      <w:bookmarkStart w:id="27" w:name="_Toc1467816"/>
+      <w:bookmarkStart w:id="27" w:name="_Toc1717155"/>
       <w:r>
         <w:t>Aufbau der Anwendung</w:t>
       </w:r>
@@ -4624,7 +4817,7 @@
           <w:numId w:val="10"/>
         </w:numPr>
       </w:pPr>
-      <w:bookmarkStart w:id="28" w:name="_Toc1467817"/>
+      <w:bookmarkStart w:id="28" w:name="_Toc1717156"/>
       <w:r>
         <w:t>Entwurf</w:t>
       </w:r>
@@ -4641,7 +4834,7 @@
           <w:numId w:val="10"/>
         </w:numPr>
       </w:pPr>
-      <w:bookmarkStart w:id="29" w:name="_Toc1467818"/>
+      <w:bookmarkStart w:id="29" w:name="_Toc1717157"/>
       <w:r>
         <w:t>Implementierung</w:t>
       </w:r>
@@ -4655,7 +4848,7 @@
           <w:numId w:val="10"/>
         </w:numPr>
       </w:pPr>
-      <w:bookmarkStart w:id="30" w:name="_Toc1467819"/>
+      <w:bookmarkStart w:id="30" w:name="_Toc1717158"/>
       <w:r>
         <w:t>Erstellung der virtuellen Umgebung</w:t>
       </w:r>
@@ -4669,7 +4862,7 @@
           <w:numId w:val="10"/>
         </w:numPr>
       </w:pPr>
-      <w:bookmarkStart w:id="31" w:name="_Toc1467820"/>
+      <w:bookmarkStart w:id="31" w:name="_Toc1717159"/>
       <w:r>
         <w:t>Kommunikation mit dem NAO-Roboter</w:t>
       </w:r>
@@ -4683,7 +4876,7 @@
           <w:numId w:val="10"/>
         </w:numPr>
       </w:pPr>
-      <w:bookmarkStart w:id="32" w:name="_Toc1467821"/>
+      <w:bookmarkStart w:id="32" w:name="_Toc1717160"/>
       <w:r>
         <w:t>Programmierung des NAO-Roboters</w:t>
       </w:r>
@@ -4697,7 +4890,7 @@
           <w:numId w:val="10"/>
         </w:numPr>
       </w:pPr>
-      <w:bookmarkStart w:id="33" w:name="_Toc1467822"/>
+      <w:bookmarkStart w:id="33" w:name="_Toc1717161"/>
       <w:r>
         <w:t>Umsetzung der Telepräsenz</w:t>
       </w:r>
@@ -4711,7 +4904,7 @@
           <w:numId w:val="10"/>
         </w:numPr>
       </w:pPr>
-      <w:bookmarkStart w:id="34" w:name="_Toc1467823"/>
+      <w:bookmarkStart w:id="34" w:name="_Toc1717162"/>
       <w:r>
         <w:t>Ergebnis</w:t>
       </w:r>
@@ -4725,7 +4918,7 @@
           <w:numId w:val="10"/>
         </w:numPr>
       </w:pPr>
-      <w:bookmarkStart w:id="35" w:name="_Toc1467824"/>
+      <w:bookmarkStart w:id="35" w:name="_Toc1717163"/>
       <w:r>
         <w:t>Zusammenfassung und Ausblick</w:t>
       </w:r>
@@ -4739,7 +4932,7 @@
           <w:numId w:val="10"/>
         </w:numPr>
       </w:pPr>
-      <w:bookmarkStart w:id="36" w:name="_Toc1467825"/>
+      <w:bookmarkStart w:id="36" w:name="_Toc1717164"/>
       <w:r>
         <w:t>Persönliches Feedback</w:t>
       </w:r>
@@ -4753,7 +4946,7 @@
           <w:numId w:val="10"/>
         </w:numPr>
       </w:pPr>
-      <w:bookmarkStart w:id="37" w:name="_Toc1467826"/>
+      <w:bookmarkStart w:id="37" w:name="_Toc1717165"/>
       <w:r>
         <w:t>Erweiterungsmöglichkeiten</w:t>
       </w:r>
@@ -4843,7 +5036,7 @@
           <w:rPr>
             <w:noProof/>
           </w:rPr>
-          <w:t>19/02/2019</w:t>
+          <w:t>22/02/2019</w:t>
         </w:r>
         <w:r>
           <w:fldChar w:fldCharType="end"/>
@@ -5559,6 +5752,119 @@
     </w:lvl>
   </w:abstractNum>
   <w:abstractNum w:abstractNumId="2" w15:restartNumberingAfterBreak="0">
+    <w:nsid w:val="125340D3"/>
+    <w:multiLevelType w:val="hybridMultilevel"/>
+    <w:tmpl w:val="4FD89B78"/>
+    <w:lvl w:ilvl="0" w:tplc="04070001">
+      <w:start w:val="1"/>
+      <w:numFmt w:val="bullet"/>
+      <w:lvlText w:val=""/>
+      <w:lvlJc w:val="left"/>
+      <w:pPr>
+        <w:ind w:left="783" w:hanging="360"/>
+      </w:pPr>
+      <w:rPr>
+        <w:rFonts w:ascii="Symbol" w:hAnsi="Symbol" w:hint="default"/>
+      </w:rPr>
+    </w:lvl>
+    <w:lvl w:ilvl="1" w:tplc="04070003">
+      <w:start w:val="1"/>
+      <w:numFmt w:val="bullet"/>
+      <w:lvlText w:val="o"/>
+      <w:lvlJc w:val="left"/>
+      <w:pPr>
+        <w:ind w:left="1503" w:hanging="360"/>
+      </w:pPr>
+      <w:rPr>
+        <w:rFonts w:ascii="Courier New" w:hAnsi="Courier New" w:cs="Courier New" w:hint="default"/>
+      </w:rPr>
+    </w:lvl>
+    <w:lvl w:ilvl="2" w:tplc="04070005" w:tentative="1">
+      <w:start w:val="1"/>
+      <w:numFmt w:val="bullet"/>
+      <w:lvlText w:val=""/>
+      <w:lvlJc w:val="left"/>
+      <w:pPr>
+        <w:ind w:left="2223" w:hanging="360"/>
+      </w:pPr>
+      <w:rPr>
+        <w:rFonts w:ascii="Wingdings" w:hAnsi="Wingdings" w:hint="default"/>
+      </w:rPr>
+    </w:lvl>
+    <w:lvl w:ilvl="3" w:tplc="04070001" w:tentative="1">
+      <w:start w:val="1"/>
+      <w:numFmt w:val="bullet"/>
+      <w:lvlText w:val=""/>
+      <w:lvlJc w:val="left"/>
+      <w:pPr>
+        <w:ind w:left="2943" w:hanging="360"/>
+      </w:pPr>
+      <w:rPr>
+        <w:rFonts w:ascii="Symbol" w:hAnsi="Symbol" w:hint="default"/>
+      </w:rPr>
+    </w:lvl>
+    <w:lvl w:ilvl="4" w:tplc="04070003" w:tentative="1">
+      <w:start w:val="1"/>
+      <w:numFmt w:val="bullet"/>
+      <w:lvlText w:val="o"/>
+      <w:lvlJc w:val="left"/>
+      <w:pPr>
+        <w:ind w:left="3663" w:hanging="360"/>
+      </w:pPr>
+      <w:rPr>
+        <w:rFonts w:ascii="Courier New" w:hAnsi="Courier New" w:cs="Courier New" w:hint="default"/>
+      </w:rPr>
+    </w:lvl>
+    <w:lvl w:ilvl="5" w:tplc="04070005" w:tentative="1">
+      <w:start w:val="1"/>
+      <w:numFmt w:val="bullet"/>
+      <w:lvlText w:val=""/>
+      <w:lvlJc w:val="left"/>
+      <w:pPr>
+        <w:ind w:left="4383" w:hanging="360"/>
+      </w:pPr>
+      <w:rPr>
+        <w:rFonts w:ascii="Wingdings" w:hAnsi="Wingdings" w:hint="default"/>
+      </w:rPr>
+    </w:lvl>
+    <w:lvl w:ilvl="6" w:tplc="04070001" w:tentative="1">
+      <w:start w:val="1"/>
+      <w:numFmt w:val="bullet"/>
+      <w:lvlText w:val=""/>
+      <w:lvlJc w:val="left"/>
+      <w:pPr>
+        <w:ind w:left="5103" w:hanging="360"/>
+      </w:pPr>
+      <w:rPr>
+        <w:rFonts w:ascii="Symbol" w:hAnsi="Symbol" w:hint="default"/>
+      </w:rPr>
+    </w:lvl>
+    <w:lvl w:ilvl="7" w:tplc="04070003" w:tentative="1">
+      <w:start w:val="1"/>
+      <w:numFmt w:val="bullet"/>
+      <w:lvlText w:val="o"/>
+      <w:lvlJc w:val="left"/>
+      <w:pPr>
+        <w:ind w:left="5823" w:hanging="360"/>
+      </w:pPr>
+      <w:rPr>
+        <w:rFonts w:ascii="Courier New" w:hAnsi="Courier New" w:cs="Courier New" w:hint="default"/>
+      </w:rPr>
+    </w:lvl>
+    <w:lvl w:ilvl="8" w:tplc="04070005" w:tentative="1">
+      <w:start w:val="1"/>
+      <w:numFmt w:val="bullet"/>
+      <w:lvlText w:val=""/>
+      <w:lvlJc w:val="left"/>
+      <w:pPr>
+        <w:ind w:left="6543" w:hanging="360"/>
+      </w:pPr>
+      <w:rPr>
+        <w:rFonts w:ascii="Wingdings" w:hAnsi="Wingdings" w:hint="default"/>
+      </w:rPr>
+    </w:lvl>
+  </w:abstractNum>
+  <w:abstractNum w:abstractNumId="3" w15:restartNumberingAfterBreak="0">
     <w:nsid w:val="1CF813B5"/>
     <w:multiLevelType w:val="multilevel"/>
     <w:tmpl w:val="0407001F"/>
@@ -5644,7 +5950,7 @@
       </w:pPr>
     </w:lvl>
   </w:abstractNum>
-  <w:abstractNum w:abstractNumId="3" w15:restartNumberingAfterBreak="0">
+  <w:abstractNum w:abstractNumId="4" w15:restartNumberingAfterBreak="0">
     <w:nsid w:val="28C00231"/>
     <w:multiLevelType w:val="multilevel"/>
     <w:tmpl w:val="0407001F"/>
@@ -5730,7 +6036,7 @@
       </w:pPr>
     </w:lvl>
   </w:abstractNum>
-  <w:abstractNum w:abstractNumId="4" w15:restartNumberingAfterBreak="0">
+  <w:abstractNum w:abstractNumId="5" w15:restartNumberingAfterBreak="0">
     <w:nsid w:val="36267BC9"/>
     <w:multiLevelType w:val="multilevel"/>
     <w:tmpl w:val="0407001F"/>
@@ -5816,7 +6122,7 @@
       </w:pPr>
     </w:lvl>
   </w:abstractNum>
-  <w:abstractNum w:abstractNumId="5" w15:restartNumberingAfterBreak="0">
+  <w:abstractNum w:abstractNumId="6" w15:restartNumberingAfterBreak="0">
     <w:nsid w:val="3F282D74"/>
     <w:multiLevelType w:val="hybridMultilevel"/>
     <w:tmpl w:val="4468A158"/>
@@ -5902,7 +6208,7 @@
       </w:pPr>
     </w:lvl>
   </w:abstractNum>
-  <w:abstractNum w:abstractNumId="6" w15:restartNumberingAfterBreak="0">
+  <w:abstractNum w:abstractNumId="7" w15:restartNumberingAfterBreak="0">
     <w:nsid w:val="3FBB3265"/>
     <w:multiLevelType w:val="multilevel"/>
     <w:tmpl w:val="0407001F"/>
@@ -5988,7 +6294,7 @@
       </w:pPr>
     </w:lvl>
   </w:abstractNum>
-  <w:abstractNum w:abstractNumId="7" w15:restartNumberingAfterBreak="0">
+  <w:abstractNum w:abstractNumId="8" w15:restartNumberingAfterBreak="0">
     <w:nsid w:val="41732617"/>
     <w:multiLevelType w:val="hybridMultilevel"/>
     <w:tmpl w:val="F392C6CC"/>
@@ -6101,7 +6407,7 @@
       </w:rPr>
     </w:lvl>
   </w:abstractNum>
-  <w:abstractNum w:abstractNumId="8" w15:restartNumberingAfterBreak="0">
+  <w:abstractNum w:abstractNumId="9" w15:restartNumberingAfterBreak="0">
     <w:nsid w:val="4385051B"/>
     <w:multiLevelType w:val="hybridMultilevel"/>
     <w:tmpl w:val="05366CD8"/>
@@ -6187,7 +6493,7 @@
       </w:pPr>
     </w:lvl>
   </w:abstractNum>
-  <w:abstractNum w:abstractNumId="9" w15:restartNumberingAfterBreak="0">
+  <w:abstractNum w:abstractNumId="10" w15:restartNumberingAfterBreak="0">
     <w:nsid w:val="43886C52"/>
     <w:multiLevelType w:val="multilevel"/>
     <w:tmpl w:val="0407001F"/>
@@ -6215,7 +6521,7 @@
       <w:lvlText w:val="%1.%2.%3."/>
       <w:lvlJc w:val="left"/>
       <w:pPr>
-        <w:ind w:left="929" w:hanging="504"/>
+        <w:ind w:left="788" w:hanging="504"/>
       </w:pPr>
     </w:lvl>
     <w:lvl w:ilvl="3">
@@ -6273,7 +6579,7 @@
       </w:pPr>
     </w:lvl>
   </w:abstractNum>
-  <w:abstractNum w:abstractNumId="10" w15:restartNumberingAfterBreak="0">
+  <w:abstractNum w:abstractNumId="11" w15:restartNumberingAfterBreak="0">
     <w:nsid w:val="47181F4E"/>
     <w:multiLevelType w:val="hybridMultilevel"/>
     <w:tmpl w:val="5C6CED68"/>
@@ -6359,7 +6665,7 @@
       </w:pPr>
     </w:lvl>
   </w:abstractNum>
-  <w:abstractNum w:abstractNumId="11" w15:restartNumberingAfterBreak="0">
+  <w:abstractNum w:abstractNumId="12" w15:restartNumberingAfterBreak="0">
     <w:nsid w:val="4DF73F3B"/>
     <w:multiLevelType w:val="multilevel"/>
     <w:tmpl w:val="0407001F"/>
@@ -6445,7 +6751,7 @@
       </w:pPr>
     </w:lvl>
   </w:abstractNum>
-  <w:abstractNum w:abstractNumId="12" w15:restartNumberingAfterBreak="0">
+  <w:abstractNum w:abstractNumId="13" w15:restartNumberingAfterBreak="0">
     <w:nsid w:val="4EEA2F86"/>
     <w:multiLevelType w:val="hybridMultilevel"/>
     <w:tmpl w:val="BBDA284E"/>
@@ -6534,7 +6840,7 @@
       </w:pPr>
     </w:lvl>
   </w:abstractNum>
-  <w:abstractNum w:abstractNumId="13" w15:restartNumberingAfterBreak="0">
+  <w:abstractNum w:abstractNumId="14" w15:restartNumberingAfterBreak="0">
     <w:nsid w:val="57E36D38"/>
     <w:multiLevelType w:val="hybridMultilevel"/>
     <w:tmpl w:val="80C6CCFE"/>
@@ -6620,7 +6926,7 @@
       </w:pPr>
     </w:lvl>
   </w:abstractNum>
-  <w:abstractNum w:abstractNumId="14" w15:restartNumberingAfterBreak="0">
+  <w:abstractNum w:abstractNumId="15" w15:restartNumberingAfterBreak="0">
     <w:nsid w:val="58BD181C"/>
     <w:multiLevelType w:val="multilevel"/>
     <w:tmpl w:val="0407001F"/>
@@ -6706,7 +7012,7 @@
       </w:pPr>
     </w:lvl>
   </w:abstractNum>
-  <w:abstractNum w:abstractNumId="15" w15:restartNumberingAfterBreak="0">
+  <w:abstractNum w:abstractNumId="16" w15:restartNumberingAfterBreak="0">
     <w:nsid w:val="5B1467B1"/>
     <w:multiLevelType w:val="hybridMultilevel"/>
     <w:tmpl w:val="80DCED6E"/>
@@ -6792,7 +7098,7 @@
       </w:pPr>
     </w:lvl>
   </w:abstractNum>
-  <w:abstractNum w:abstractNumId="16" w15:restartNumberingAfterBreak="0">
+  <w:abstractNum w:abstractNumId="17" w15:restartNumberingAfterBreak="0">
     <w:nsid w:val="5DC878EA"/>
     <w:multiLevelType w:val="multilevel"/>
     <w:tmpl w:val="E8267620"/>
@@ -6905,7 +7211,7 @@
       </w:rPr>
     </w:lvl>
   </w:abstractNum>
-  <w:abstractNum w:abstractNumId="17" w15:restartNumberingAfterBreak="0">
+  <w:abstractNum w:abstractNumId="18" w15:restartNumberingAfterBreak="0">
     <w:nsid w:val="63C2660D"/>
     <w:multiLevelType w:val="multilevel"/>
     <w:tmpl w:val="0407001F"/>
@@ -6991,7 +7297,7 @@
       </w:pPr>
     </w:lvl>
   </w:abstractNum>
-  <w:abstractNum w:abstractNumId="18" w15:restartNumberingAfterBreak="0">
+  <w:abstractNum w:abstractNumId="19" w15:restartNumberingAfterBreak="0">
     <w:nsid w:val="6B904831"/>
     <w:multiLevelType w:val="multilevel"/>
     <w:tmpl w:val="0407001F"/>
@@ -7077,7 +7383,7 @@
       </w:pPr>
     </w:lvl>
   </w:abstractNum>
-  <w:abstractNum w:abstractNumId="19" w15:restartNumberingAfterBreak="0">
+  <w:abstractNum w:abstractNumId="20" w15:restartNumberingAfterBreak="0">
     <w:nsid w:val="6ECA1478"/>
     <w:multiLevelType w:val="hybridMultilevel"/>
     <w:tmpl w:val="D3D63374"/>
@@ -7190,7 +7496,7 @@
       </w:rPr>
     </w:lvl>
   </w:abstractNum>
-  <w:abstractNum w:abstractNumId="20" w15:restartNumberingAfterBreak="0">
+  <w:abstractNum w:abstractNumId="21" w15:restartNumberingAfterBreak="0">
     <w:nsid w:val="6F3C1407"/>
     <w:multiLevelType w:val="hybridMultilevel"/>
     <w:tmpl w:val="F3303FF2"/>
@@ -7276,7 +7582,7 @@
       </w:pPr>
     </w:lvl>
   </w:abstractNum>
-  <w:abstractNum w:abstractNumId="21" w15:restartNumberingAfterBreak="0">
+  <w:abstractNum w:abstractNumId="22" w15:restartNumberingAfterBreak="0">
     <w:nsid w:val="74AB1F38"/>
     <w:multiLevelType w:val="multilevel"/>
     <w:tmpl w:val="0407001F"/>
@@ -7362,7 +7668,7 @@
       </w:pPr>
     </w:lvl>
   </w:abstractNum>
-  <w:abstractNum w:abstractNumId="22" w15:restartNumberingAfterBreak="0">
+  <w:abstractNum w:abstractNumId="23" w15:restartNumberingAfterBreak="0">
     <w:nsid w:val="7F9F4D13"/>
     <w:multiLevelType w:val="multilevel"/>
     <w:tmpl w:val="0407001F"/>
@@ -7449,73 +7755,76 @@
     </w:lvl>
   </w:abstractNum>
   <w:num w:numId="1">
-    <w:abstractNumId w:val="5"/>
+    <w:abstractNumId w:val="6"/>
   </w:num>
   <w:num w:numId="2">
-    <w:abstractNumId w:val="12"/>
+    <w:abstractNumId w:val="13"/>
   </w:num>
   <w:num w:numId="3">
     <w:abstractNumId w:val="1"/>
   </w:num>
   <w:num w:numId="4">
+    <w:abstractNumId w:val="17"/>
+  </w:num>
+  <w:num w:numId="5">
+    <w:abstractNumId w:val="11"/>
+  </w:num>
+  <w:num w:numId="6">
+    <w:abstractNumId w:val="3"/>
+  </w:num>
+  <w:num w:numId="7">
+    <w:abstractNumId w:val="4"/>
+  </w:num>
+  <w:num w:numId="8">
+    <w:abstractNumId w:val="12"/>
+  </w:num>
+  <w:num w:numId="9">
+    <w:abstractNumId w:val="19"/>
+  </w:num>
+  <w:num w:numId="10">
+    <w:abstractNumId w:val="10"/>
+  </w:num>
+  <w:num w:numId="11">
+    <w:abstractNumId w:val="14"/>
+  </w:num>
+  <w:num w:numId="12">
     <w:abstractNumId w:val="16"/>
   </w:num>
-  <w:num w:numId="5">
-    <w:abstractNumId w:val="10"/>
+  <w:num w:numId="13">
+    <w:abstractNumId w:val="5"/>
   </w:num>
-  <w:num w:numId="6">
-    <w:abstractNumId w:val="2"/>
+  <w:num w:numId="14">
+    <w:abstractNumId w:val="23"/>
   </w:num>
-  <w:num w:numId="7">
-    <w:abstractNumId w:val="3"/>
+  <w:num w:numId="15">
+    <w:abstractNumId w:val="22"/>
   </w:num>
-  <w:num w:numId="8">
-    <w:abstractNumId w:val="11"/>
-  </w:num>
-  <w:num w:numId="9">
-    <w:abstractNumId w:val="18"/>
-  </w:num>
-  <w:num w:numId="10">
-    <w:abstractNumId w:val="9"/>
-  </w:num>
-  <w:num w:numId="11">
-    <w:abstractNumId w:val="13"/>
-  </w:num>
-  <w:num w:numId="12">
+  <w:num w:numId="16">
     <w:abstractNumId w:val="15"/>
   </w:num>
-  <w:num w:numId="13">
-    <w:abstractNumId w:val="4"/>
-  </w:num>
-  <w:num w:numId="14">
-    <w:abstractNumId w:val="22"/>
-  </w:num>
-  <w:num w:numId="15">
+  <w:num w:numId="17">
     <w:abstractNumId w:val="21"/>
   </w:num>
-  <w:num w:numId="16">
-    <w:abstractNumId w:val="14"/>
-  </w:num>
-  <w:num w:numId="17">
-    <w:abstractNumId w:val="20"/>
-  </w:num>
   <w:num w:numId="18">
-    <w:abstractNumId w:val="8"/>
+    <w:abstractNumId w:val="9"/>
   </w:num>
   <w:num w:numId="19">
     <w:abstractNumId w:val="0"/>
   </w:num>
   <w:num w:numId="20">
-    <w:abstractNumId w:val="6"/>
+    <w:abstractNumId w:val="7"/>
   </w:num>
   <w:num w:numId="21">
-    <w:abstractNumId w:val="17"/>
+    <w:abstractNumId w:val="18"/>
   </w:num>
   <w:num w:numId="22">
-    <w:abstractNumId w:val="19"/>
+    <w:abstractNumId w:val="20"/>
   </w:num>
   <w:num w:numId="23">
-    <w:abstractNumId w:val="7"/>
+    <w:abstractNumId w:val="8"/>
+  </w:num>
+  <w:num w:numId="24">
+    <w:abstractNumId w:val="2"/>
   </w:num>
 </w:numbering>
 </file>
@@ -8601,7 +8910,7 @@
 </file>
 
 <file path=customXml/itemProps1.xml><?xml version="1.0" encoding="utf-8"?>
-<ds:datastoreItem xmlns:ds="http://schemas.openxmlformats.org/officeDocument/2006/customXml" ds:itemID="{0971E887-BED0-4C6A-95BD-A1747D5E0F9E}">
+<ds:datastoreItem xmlns:ds="http://schemas.openxmlformats.org/officeDocument/2006/customXml" ds:itemID="{B57F7355-43C3-4E49-8A9C-41118007F4EF}">
   <ds:schemaRefs>
     <ds:schemaRef ds:uri="http://schemas.openxmlformats.org/officeDocument/2006/bibliography"/>
   </ds:schemaRefs>

</xml_diff>

<commit_message>
Update of Studienarbeit_Entwurf.docx (one small change)
</commit_message>
<xml_diff>
--- a/Dokumente/Studienarbeit_Entwurf.docx
+++ b/Dokumente/Studienarbeit_Entwurf.docx
@@ -3634,12 +3634,7 @@
         <w:t>n</w:t>
       </w:r>
       <w:r>
-        <w:t xml:space="preserve"> Umgebung visuell präsent zu sein. Der Anwender kann durch VR-Technologien die künstliche Wirklichkeit realistisch erleben und in diese </w:t>
-      </w:r>
-      <w:bookmarkStart w:id="11" w:name="_GoBack"/>
-      <w:bookmarkEnd w:id="11"/>
-      <w:r>
-        <w:t>voll eintauchen. Der Roboter und Mensch werden eins, indem die Sensor-Signale des Roboters an den Operator übertragen werden. Über ein Head-</w:t>
+        <w:t xml:space="preserve"> Umgebung visuell präsent zu sein. Der Anwender kann durch VR-Technologien die künstliche Wirklichkeit realistisch erleben und in diese voll eintauchen. Der Roboter und Mensch werden eins, indem die Sensor-Signale des Roboters an den Operator übertragen werden. Über ein Head-</w:t>
       </w:r>
       <w:proofErr w:type="spellStart"/>
       <w:r>
@@ -3670,12 +3665,27 @@
           <w:ilvl w:val="2"/>
           <w:numId w:val="10"/>
         </w:numPr>
-      </w:pPr>
-      <w:bookmarkStart w:id="12" w:name="_Toc1717141"/>
-      <w:r>
+        <w:rPr>
+          <w:strike/>
+        </w:rPr>
+      </w:pPr>
+      <w:bookmarkStart w:id="11" w:name="_Toc1717141"/>
+      <w:r>
+        <w:rPr>
+          <w:strike/>
+        </w:rPr>
         <w:t>Programmiersprachen</w:t>
       </w:r>
-      <w:bookmarkEnd w:id="12"/>
+      <w:bookmarkEnd w:id="11"/>
+      <w:r>
+        <w:t xml:space="preserve"> </w:t>
+      </w:r>
+      <w:r>
+        <w:rPr>
+          <w:color w:val="FF0000"/>
+        </w:rPr>
+        <w:t>gestrichen</w:t>
+      </w:r>
     </w:p>
     <w:p>
       <w:pPr>
@@ -3685,14 +3695,14 @@
           <w:numId w:val="10"/>
         </w:numPr>
       </w:pPr>
-      <w:bookmarkStart w:id="13" w:name="_Toc1717142"/>
+      <w:bookmarkStart w:id="12" w:name="_Toc1717142"/>
       <w:r>
         <w:t>Robotik</w:t>
       </w:r>
       <w:r>
         <w:t>/Kinematik</w:t>
       </w:r>
-      <w:bookmarkEnd w:id="13"/>
+      <w:bookmarkEnd w:id="12"/>
     </w:p>
     <w:p>
       <w:pPr>
@@ -3702,11 +3712,11 @@
           <w:numId w:val="10"/>
         </w:numPr>
       </w:pPr>
-      <w:bookmarkStart w:id="14" w:name="_Toc1717143"/>
+      <w:bookmarkStart w:id="13" w:name="_Toc1717143"/>
       <w:r>
         <w:t>Virtual Reality</w:t>
       </w:r>
-      <w:bookmarkEnd w:id="14"/>
+      <w:bookmarkEnd w:id="13"/>
     </w:p>
     <w:p>
       <w:pPr>
@@ -3855,7 +3865,7 @@
           <w:numId w:val="10"/>
         </w:numPr>
       </w:pPr>
-      <w:bookmarkStart w:id="15" w:name="_Toc1717144"/>
+      <w:bookmarkStart w:id="14" w:name="_Toc1717144"/>
       <w:r>
         <w:lastRenderedPageBreak/>
         <w:t>T</w:t>
@@ -3866,7 +3876,7 @@
       <w:r>
         <w:t xml:space="preserve"> Grundlagen</w:t>
       </w:r>
-      <w:bookmarkEnd w:id="15"/>
+      <w:bookmarkEnd w:id="14"/>
     </w:p>
     <w:p>
       <w:pPr>
@@ -3876,11 +3886,11 @@
           <w:numId w:val="10"/>
         </w:numPr>
       </w:pPr>
-      <w:bookmarkStart w:id="16" w:name="_Toc1717145"/>
+      <w:bookmarkStart w:id="15" w:name="_Toc1717145"/>
       <w:r>
         <w:t>NAO-Roboter</w:t>
       </w:r>
-      <w:bookmarkEnd w:id="16"/>
+      <w:bookmarkEnd w:id="15"/>
     </w:p>
     <w:p>
       <w:pPr>
@@ -4016,14 +4026,36 @@
       <w:r>
         <w:t xml:space="preserve">Abbildung </w:t>
       </w:r>
-      <w:fldSimple w:instr=" SEQ Abbildung \* ARABIC ">
-        <w:r>
-          <w:rPr>
-            <w:noProof/>
-          </w:rPr>
-          <w:t>1</w:t>
-        </w:r>
-      </w:fldSimple>
+      <w:r>
+        <w:rPr>
+          <w:noProof/>
+        </w:rPr>
+        <w:fldChar w:fldCharType="begin"/>
+      </w:r>
+      <w:r>
+        <w:rPr>
+          <w:noProof/>
+        </w:rPr>
+        <w:instrText xml:space="preserve"> SEQ Abbildung \* ARABIC </w:instrText>
+      </w:r>
+      <w:r>
+        <w:rPr>
+          <w:noProof/>
+        </w:rPr>
+        <w:fldChar w:fldCharType="separate"/>
+      </w:r>
+      <w:r>
+        <w:rPr>
+          <w:noProof/>
+        </w:rPr>
+        <w:t>1</w:t>
+      </w:r>
+      <w:r>
+        <w:rPr>
+          <w:noProof/>
+        </w:rPr>
+        <w:fldChar w:fldCharType="end"/>
+      </w:r>
       <w:r>
         <w:t>: NAO-Roboter</w:t>
       </w:r>
@@ -4053,15 +4085,7 @@
         <w:t>bei der Bewegung der Gelenke berücksichtigt werden.</w:t>
       </w:r>
       <w:r>
-        <w:t xml:space="preserve"> Über zwei Kameras </w:t>
-      </w:r>
-      <w:proofErr w:type="gramStart"/>
-      <w:r>
-        <w:t>kann</w:t>
-      </w:r>
-      <w:proofErr w:type="gramEnd"/>
-      <w:r>
-        <w:t xml:space="preserve"> der Roboter seine Umgebung </w:t>
+        <w:t xml:space="preserve"> Über zwei Kameras kann der Roboter seine Umgebung </w:t>
       </w:r>
       <w:r>
         <w:t xml:space="preserve">erkennen </w:t>
@@ -4105,12 +4129,12 @@
           <w:numId w:val="10"/>
         </w:numPr>
       </w:pPr>
-      <w:bookmarkStart w:id="17" w:name="_Toc1717146"/>
+      <w:bookmarkStart w:id="16" w:name="_Toc1717146"/>
       <w:proofErr w:type="spellStart"/>
       <w:r>
         <w:t>Choreographe</w:t>
       </w:r>
-      <w:bookmarkEnd w:id="17"/>
+      <w:bookmarkEnd w:id="16"/>
       <w:proofErr w:type="spellEnd"/>
     </w:p>
     <w:p>
@@ -4121,11 +4145,11 @@
           <w:numId w:val="10"/>
         </w:numPr>
       </w:pPr>
-      <w:bookmarkStart w:id="18" w:name="_Toc1717147"/>
+      <w:bookmarkStart w:id="17" w:name="_Toc1717147"/>
       <w:r>
         <w:t>HTC Vive</w:t>
       </w:r>
-      <w:bookmarkEnd w:id="18"/>
+      <w:bookmarkEnd w:id="17"/>
     </w:p>
     <w:p>
       <w:pPr>
@@ -4199,14 +4223,36 @@
       <w:r>
         <w:t xml:space="preserve">Abbildung </w:t>
       </w:r>
-      <w:fldSimple w:instr=" SEQ Abbildung \* ARABIC ">
-        <w:r>
-          <w:rPr>
-            <w:noProof/>
-          </w:rPr>
-          <w:t>2</w:t>
-        </w:r>
-      </w:fldSimple>
+      <w:r>
+        <w:rPr>
+          <w:noProof/>
+        </w:rPr>
+        <w:fldChar w:fldCharType="begin"/>
+      </w:r>
+      <w:r>
+        <w:rPr>
+          <w:noProof/>
+        </w:rPr>
+        <w:instrText xml:space="preserve"> SEQ Abbildung \* ARABIC </w:instrText>
+      </w:r>
+      <w:r>
+        <w:rPr>
+          <w:noProof/>
+        </w:rPr>
+        <w:fldChar w:fldCharType="separate"/>
+      </w:r>
+      <w:r>
+        <w:rPr>
+          <w:noProof/>
+        </w:rPr>
+        <w:t>2</w:t>
+      </w:r>
+      <w:r>
+        <w:rPr>
+          <w:noProof/>
+        </w:rPr>
+        <w:fldChar w:fldCharType="end"/>
+      </w:r>
       <w:r>
         <w:t>: HTC VIVE Pro</w:t>
       </w:r>
@@ -4230,12 +4276,12 @@
           <w:numId w:val="10"/>
         </w:numPr>
       </w:pPr>
-      <w:bookmarkStart w:id="19" w:name="_Toc1717148"/>
+      <w:bookmarkStart w:id="18" w:name="_Toc1717148"/>
       <w:r>
         <w:lastRenderedPageBreak/>
         <w:t>Unity</w:t>
       </w:r>
-      <w:bookmarkEnd w:id="19"/>
+      <w:bookmarkEnd w:id="18"/>
     </w:p>
     <w:p>
       <w:pPr>
@@ -4437,14 +4483,36 @@
       <w:r>
         <w:t xml:space="preserve">Abbildung </w:t>
       </w:r>
-      <w:fldSimple w:instr=" SEQ Abbildung \* ARABIC ">
-        <w:r>
-          <w:rPr>
-            <w:noProof/>
-          </w:rPr>
-          <w:t>3</w:t>
-        </w:r>
-      </w:fldSimple>
+      <w:r>
+        <w:rPr>
+          <w:noProof/>
+        </w:rPr>
+        <w:fldChar w:fldCharType="begin"/>
+      </w:r>
+      <w:r>
+        <w:rPr>
+          <w:noProof/>
+        </w:rPr>
+        <w:instrText xml:space="preserve"> SEQ Abbildung \* ARABIC </w:instrText>
+      </w:r>
+      <w:r>
+        <w:rPr>
+          <w:noProof/>
+        </w:rPr>
+        <w:fldChar w:fldCharType="separate"/>
+      </w:r>
+      <w:r>
+        <w:rPr>
+          <w:noProof/>
+        </w:rPr>
+        <w:t>3</w:t>
+      </w:r>
+      <w:r>
+        <w:rPr>
+          <w:noProof/>
+        </w:rPr>
+        <w:fldChar w:fldCharType="end"/>
+      </w:r>
       <w:r>
         <w:t>: Benutzeroberfläche Unity</w:t>
       </w:r>
@@ -4459,7 +4527,7 @@
           <w:szCs w:val="24"/>
         </w:rPr>
       </w:pPr>
-      <w:bookmarkStart w:id="20" w:name="_Hlk1459431"/>
+      <w:bookmarkStart w:id="19" w:name="_Hlk1459431"/>
       <w:r>
         <w:rPr>
           <w:rFonts w:ascii="Arial" w:hAnsi="Arial" w:cs="Arial"/>
@@ -4606,12 +4674,12 @@
           <w:numId w:val="10"/>
         </w:numPr>
       </w:pPr>
-      <w:bookmarkStart w:id="21" w:name="_Toc1717149"/>
+      <w:bookmarkStart w:id="20" w:name="_Toc1717149"/>
+      <w:bookmarkEnd w:id="19"/>
+      <w:r>
+        <w:t>Maya</w:t>
+      </w:r>
       <w:bookmarkEnd w:id="20"/>
-      <w:r>
-        <w:t>Maya</w:t>
-      </w:r>
-      <w:bookmarkEnd w:id="21"/>
     </w:p>
     <w:p>
       <w:pPr>
@@ -4732,12 +4800,12 @@
           <w:numId w:val="10"/>
         </w:numPr>
       </w:pPr>
-      <w:bookmarkStart w:id="22" w:name="_Toc1717150"/>
+      <w:bookmarkStart w:id="21" w:name="_Toc1717150"/>
       <w:r>
         <w:lastRenderedPageBreak/>
         <w:t>Entwurf</w:t>
       </w:r>
-      <w:bookmarkEnd w:id="22"/>
+      <w:bookmarkEnd w:id="21"/>
     </w:p>
     <w:p>
       <w:pPr>
@@ -4747,11 +4815,11 @@
           <w:numId w:val="10"/>
         </w:numPr>
       </w:pPr>
-      <w:bookmarkStart w:id="23" w:name="_Toc1717151"/>
+      <w:bookmarkStart w:id="22" w:name="_Toc1717151"/>
       <w:r>
         <w:t>Theoretische Vorgehensweise</w:t>
       </w:r>
-      <w:bookmarkEnd w:id="23"/>
+      <w:bookmarkEnd w:id="22"/>
     </w:p>
     <w:p>
       <w:pPr>
@@ -4761,10 +4829,12 @@
           <w:numId w:val="10"/>
         </w:numPr>
       </w:pPr>
-      <w:bookmarkStart w:id="24" w:name="_Toc1717152"/>
+      <w:bookmarkStart w:id="23" w:name="_Toc1717152"/>
       <w:r>
         <w:t>Anforderungsanalyse</w:t>
       </w:r>
+      <w:bookmarkStart w:id="24" w:name="_GoBack"/>
+      <w:bookmarkEnd w:id="23"/>
       <w:bookmarkEnd w:id="24"/>
     </w:p>
     <w:p>
@@ -5009,6 +5079,7 @@
         <w:docPartUnique/>
       </w:docPartObj>
     </w:sdtPr>
+    <w:sdtEndPr/>
     <w:sdtContent>
       <w:p>
         <w:pPr>
@@ -5036,7 +5107,7 @@
           <w:rPr>
             <w:noProof/>
           </w:rPr>
-          <w:t>22/02/2019</w:t>
+          <w:t>02/03/2019</w:t>
         </w:r>
         <w:r>
           <w:fldChar w:fldCharType="end"/>
@@ -8910,7 +8981,7 @@
 </file>
 
 <file path=customXml/itemProps1.xml><?xml version="1.0" encoding="utf-8"?>
-<ds:datastoreItem xmlns:ds="http://schemas.openxmlformats.org/officeDocument/2006/customXml" ds:itemID="{B57F7355-43C3-4E49-8A9C-41118007F4EF}">
+<ds:datastoreItem xmlns:ds="http://schemas.openxmlformats.org/officeDocument/2006/customXml" ds:itemID="{1B116DC1-A945-444D-AE45-DBDCAD002A22}">
   <ds:schemaRefs>
     <ds:schemaRef ds:uri="http://schemas.openxmlformats.org/officeDocument/2006/bibliography"/>
   </ds:schemaRefs>

</xml_diff>